<commit_message>
Update DOD in TO
</commit_message>
<xml_diff>
--- a/Documentatie/Technisch Ontwerp.docx
+++ b/Documentatie/Technisch Ontwerp.docx
@@ -35,7 +35,11 @@
     <w:sdt>
       <w:sdtPr>
         <w:rPr>
-          <w:lang w:val="nl-NL"/>
+          <w:rFonts w:asciiTheme="minorHAnsi" w:eastAsiaTheme="minorHAnsi" w:hAnsiTheme="minorHAnsi" w:cstheme="minorBidi"/>
+          <w:color w:val="auto"/>
+          <w:sz w:val="22"/>
+          <w:szCs w:val="22"/>
+          <w:lang w:val="nl-NL" w:eastAsia="en-US"/>
         </w:rPr>
         <w:id w:val="-49548098"/>
         <w:docPartObj>
@@ -45,13 +49,8 @@
       </w:sdtPr>
       <w:sdtEndPr>
         <w:rPr>
-          <w:rFonts w:asciiTheme="minorHAnsi" w:eastAsiaTheme="minorHAnsi" w:hAnsiTheme="minorHAnsi" w:cstheme="minorBidi"/>
           <w:b/>
           <w:bCs/>
-          <w:color w:val="auto"/>
-          <w:sz w:val="22"/>
-          <w:szCs w:val="22"/>
-          <w:lang w:eastAsia="en-US"/>
         </w:rPr>
       </w:sdtEndPr>
       <w:sdtContent>
@@ -532,6 +531,100 @@
           <w:ilvl w:val="0"/>
           <w:numId w:val="2"/>
         </w:numPr>
+        <w:spacing w:line="256" w:lineRule="auto"/>
+      </w:pPr>
+      <w:r>
+        <w:t>De namen van classes worden met camel case geschreven.</w:t>
+      </w:r>
+    </w:p>
+    <w:p>
+      <w:pPr>
+        <w:pStyle w:val="Lijstalinea"/>
+        <w:numPr>
+          <w:ilvl w:val="0"/>
+          <w:numId w:val="2"/>
+        </w:numPr>
+        <w:spacing w:line="256" w:lineRule="auto"/>
+      </w:pPr>
+      <w:r>
+        <w:t>De namen van methodes worden met camel case geschreven.</w:t>
+      </w:r>
+    </w:p>
+    <w:p>
+      <w:pPr>
+        <w:pStyle w:val="Lijstalinea"/>
+        <w:numPr>
+          <w:ilvl w:val="0"/>
+          <w:numId w:val="2"/>
+        </w:numPr>
+        <w:spacing w:line="256" w:lineRule="auto"/>
+      </w:pPr>
+      <w:r>
+        <w:t xml:space="preserve">Variabelen worden in </w:t>
+      </w:r>
+      <w:proofErr w:type="spellStart"/>
+      <w:r>
+        <w:t>lower</w:t>
+      </w:r>
+      <w:proofErr w:type="spellEnd"/>
+      <w:r>
+        <w:t xml:space="preserve"> case geschreven.</w:t>
+      </w:r>
+    </w:p>
+    <w:p>
+      <w:pPr>
+        <w:pStyle w:val="Lijstalinea"/>
+        <w:numPr>
+          <w:ilvl w:val="0"/>
+          <w:numId w:val="2"/>
+        </w:numPr>
+        <w:spacing w:line="256" w:lineRule="auto"/>
+      </w:pPr>
+      <w:r>
+        <w:t>Het functioneel ontwerp bevat alle informatie zoals wireframes, omschrijving van wireframes.</w:t>
+      </w:r>
+    </w:p>
+    <w:p>
+      <w:pPr>
+        <w:pStyle w:val="Lijstalinea"/>
+        <w:numPr>
+          <w:ilvl w:val="0"/>
+          <w:numId w:val="2"/>
+        </w:numPr>
+        <w:spacing w:line="256" w:lineRule="auto"/>
+      </w:pPr>
+      <w:r>
+        <w:t xml:space="preserve">Het technisch ontwerp bevat alle informatie zoals ERD/normalisatie en de Definition of </w:t>
+      </w:r>
+      <w:proofErr w:type="spellStart"/>
+      <w:r>
+        <w:t>Done</w:t>
+      </w:r>
+      <w:proofErr w:type="spellEnd"/>
+      <w:r>
+        <w:t xml:space="preserve"> (DOD).</w:t>
+      </w:r>
+    </w:p>
+    <w:p>
+      <w:pPr>
+        <w:pStyle w:val="Lijstalinea"/>
+        <w:numPr>
+          <w:ilvl w:val="0"/>
+          <w:numId w:val="2"/>
+        </w:numPr>
+        <w:spacing w:line="256" w:lineRule="auto"/>
+      </w:pPr>
+      <w:r>
+        <w:t xml:space="preserve">Het testrapport bevat van alle functionaliteiten een rapportje met daarin beschreven wat de functionaliteit moet doen. En of de functionaliteit werkt naar behoren zo niet wie het heeft getest en door wie de fout is opgelost.  </w:t>
+      </w:r>
+    </w:p>
+    <w:p>
+      <w:pPr>
+        <w:pStyle w:val="Lijstalinea"/>
+        <w:numPr>
+          <w:ilvl w:val="0"/>
+          <w:numId w:val="2"/>
+        </w:numPr>
       </w:pPr>
     </w:p>
     <w:sectPr>
@@ -868,6 +961,18 @@
   </w:num>
   <w:num w:numId="2" w16cid:durableId="787316679">
     <w:abstractNumId w:val="1"/>
+  </w:num>
+  <w:num w:numId="3" w16cid:durableId="262616610">
+    <w:abstractNumId w:val="1"/>
+    <w:lvlOverride w:ilvl="0"/>
+    <w:lvlOverride w:ilvl="1"/>
+    <w:lvlOverride w:ilvl="2"/>
+    <w:lvlOverride w:ilvl="3"/>
+    <w:lvlOverride w:ilvl="4"/>
+    <w:lvlOverride w:ilvl="5"/>
+    <w:lvlOverride w:ilvl="6"/>
+    <w:lvlOverride w:ilvl="7"/>
+    <w:lvlOverride w:ilvl="8"/>
   </w:num>
 </w:numbering>
 </file>

</xml_diff>